<commit_message>
бд lab8 CTapTaHyJI, ос lab5 nOgnPaBUJI
</commit_message>
<xml_diff>
--- a/ос/lab5/КАКОС5.docx
+++ b/ос/lab5/КАКОС5.docx
@@ -1552,10 +1552,13 @@
         <w:t>0</w:t>
       </w:r>
       <w:r>
+        <w:t>5</w:t>
+      </w:r>
+      <w:r>
         <w:rPr>
           <w:lang w:val="en-US"/>
         </w:rPr>
-        <w:t>5a</w:t>
+        <w:t>a</w:t>
       </w:r>
     </w:p>
     <w:p>
@@ -2444,9 +2447,6 @@
     <w:p>
       <w:pPr>
         <w:pStyle w:val="af8"/>
-        <w:rPr>
-          <w:lang w:val="en-US"/>
-        </w:rPr>
       </w:pPr>
       <w:r>
         <w:t xml:space="preserve">Рисунок 3.1.3.1 – Выполнение приложения </w:t>
@@ -2471,14 +2471,8 @@
       <w:pPr>
         <w:pStyle w:val="af8"/>
         <w:jc w:val="both"/>
-        <w:rPr>
-          <w:lang w:val="en-US"/>
-        </w:rPr>
-      </w:pPr>
-      <w:r>
-        <w:rPr>
-          <w:lang w:val="en-US"/>
-        </w:rPr>
+      </w:pPr>
+      <w:r>
         <w:lastRenderedPageBreak/>
         <w:tab/>
       </w:r>
@@ -2570,6 +2564,9 @@
         </w:rPr>
       </w:pPr>
       <w:r>
+        <w:rPr>
+          <w:lang w:val="ru-RU"/>
+        </w:rPr>
         <w:tab/>
       </w:r>
       <w:r>
@@ -3031,18 +3028,24 @@
     <w:p>
       <w:pPr>
         <w:pStyle w:val="af8"/>
+      </w:pPr>
+      <w:r>
+        <w:t xml:space="preserve">Рисунок 3.1.4.1 – Выполнение приложения </w:t>
+      </w:r>
+      <w:r>
         <w:rPr>
           <w:lang w:val="en-US"/>
         </w:rPr>
-      </w:pPr>
-      <w:r>
-        <w:t xml:space="preserve">Рисунок 3.1.4.1 – Выполнение приложения </w:t>
+        <w:t>lab</w:t>
+      </w:r>
+      <w:r>
+        <w:t>05</w:t>
       </w:r>
       <w:r>
         <w:rPr>
           <w:lang w:val="en-US"/>
         </w:rPr>
-        <w:t>lab05c</w:t>
+        <w:t>c</w:t>
       </w:r>
     </w:p>
     <w:p>
@@ -3052,6 +3055,9 @@
         </w:rPr>
       </w:pPr>
       <w:r>
+        <w:rPr>
+          <w:lang w:val="ru-RU"/>
+        </w:rPr>
         <w:lastRenderedPageBreak/>
         <w:tab/>
       </w:r>
@@ -3347,6 +3353,9 @@
         </w:rPr>
       </w:pPr>
       <w:r>
+        <w:rPr>
+          <w:lang w:val="ru-RU"/>
+        </w:rPr>
         <w:tab/>
       </w:r>
       <w:r>
@@ -4533,7 +4542,6 @@
                 <w:rFonts w:ascii="Courier New" w:hAnsi="Courier New" w:cs="Courier New"/>
                 <w:sz w:val="20"/>
                 <w:szCs w:val="20"/>
-                <w:lang w:val="ru-RU"/>
               </w:rPr>
             </w:pPr>
             <w:r>
@@ -4549,7 +4557,6 @@
                 <w:rFonts w:ascii="Courier New" w:hAnsi="Courier New" w:cs="Courier New"/>
                 <w:sz w:val="20"/>
                 <w:szCs w:val="20"/>
-                <w:lang w:val="ru-RU"/>
               </w:rPr>
               <w:t>cout &lt;&lt; "PID: " &lt;&lt; pid &lt;&lt; endl;</w:t>
             </w:r>
@@ -4567,7 +4574,6 @@
                 <w:rFonts w:ascii="Courier New" w:hAnsi="Courier New" w:cs="Courier New"/>
                 <w:sz w:val="20"/>
                 <w:szCs w:val="20"/>
-                <w:lang w:val="ru-RU"/>
               </w:rPr>
               <w:t xml:space="preserve">            </w:t>
             </w:r>
@@ -4877,45 +4883,39 @@
     <w:p>
       <w:pPr>
         <w:pStyle w:val="af8"/>
+      </w:pPr>
+      <w:r>
+        <w:t>Рисунок 3.</w:t>
+      </w:r>
+      <w:r>
+        <w:t>2</w:t>
+      </w:r>
+      <w:r>
+        <w:t>.2.</w:t>
+      </w:r>
+      <w:r>
+        <w:t>2</w:t>
+      </w:r>
+      <w:r>
+        <w:t xml:space="preserve"> – Выполнение программы </w:t>
+      </w:r>
+      <w:r>
         <w:rPr>
           <w:lang w:val="en-US"/>
         </w:rPr>
-      </w:pPr>
-      <w:r>
-        <w:t>Рисунок 3.</w:t>
+        <w:t>lab</w:t>
+      </w:r>
+      <w:r>
+        <w:t>0</w:t>
+      </w:r>
+      <w:r>
+        <w:t>5</w:t>
       </w:r>
       <w:r>
         <w:rPr>
           <w:lang w:val="en-US"/>
         </w:rPr>
-        <w:t>2</w:t>
-      </w:r>
-      <w:r>
-        <w:t>.2.</w:t>
-      </w:r>
-      <w:r>
-        <w:rPr>
-          <w:lang w:val="en-US"/>
-        </w:rPr>
-        <w:t>2</w:t>
-      </w:r>
-      <w:r>
-        <w:t xml:space="preserve"> – Выполнение программы </w:t>
-      </w:r>
-      <w:r>
-        <w:rPr>
-          <w:lang w:val="en-US"/>
-        </w:rPr>
-        <w:t>lab</w:t>
-      </w:r>
-      <w:r>
-        <w:t>0</w:t>
-      </w:r>
-      <w:r>
-        <w:rPr>
-          <w:lang w:val="en-US"/>
-        </w:rPr>
-        <w:t>5x</w:t>
+        <w:t>x</w:t>
       </w:r>
     </w:p>
     <w:p>
@@ -5619,46 +5619,51 @@
     <w:p>
       <w:pPr>
         <w:pStyle w:val="af8"/>
+      </w:pPr>
+      <w:r>
+        <w:t>Рисунок 3.</w:t>
+      </w:r>
+      <w:r>
+        <w:t>2</w:t>
+      </w:r>
+      <w:r>
+        <w:t>.3.</w:t>
+      </w:r>
+      <w:r>
+        <w:t>2</w:t>
+      </w:r>
+      <w:r>
+        <w:t xml:space="preserve"> – Выполнение </w:t>
+      </w:r>
+      <w:r>
         <w:rPr>
           <w:lang w:val="en-US"/>
         </w:rPr>
-      </w:pPr>
-      <w:r>
-        <w:t>Рисунок 3.</w:t>
+        <w:t>lab</w:t>
+      </w:r>
+      <w:r>
+        <w:t>0</w:t>
+      </w:r>
+      <w:r>
+        <w:t>5</w:t>
       </w:r>
       <w:r>
         <w:rPr>
           <w:lang w:val="en-US"/>
         </w:rPr>
-        <w:t>2</w:t>
-      </w:r>
-      <w:r>
-        <w:t>.3.</w:t>
-      </w:r>
-      <w:r>
-        <w:t>2</w:t>
-      </w:r>
-      <w:r>
-        <w:t xml:space="preserve"> – Выполнение </w:t>
-      </w:r>
-      <w:r>
-        <w:rPr>
-          <w:lang w:val="en-US"/>
-        </w:rPr>
-        <w:t>lab</w:t>
-      </w:r>
-      <w:r>
-        <w:t>0</w:t>
-      </w:r>
-      <w:r>
-        <w:rPr>
-          <w:lang w:val="en-US"/>
-        </w:rPr>
-        <w:t>5b</w:t>
+        <w:t>b</w:t>
       </w:r>
     </w:p>
     <w:p>
-      <w:r>
+      <w:pPr>
+        <w:rPr>
+          <w:lang w:val="ru-RU"/>
+        </w:rPr>
+      </w:pPr>
+      <w:r>
+        <w:rPr>
+          <w:lang w:val="ru-RU"/>
+        </w:rPr>
         <w:tab/>
       </w:r>
       <w:r>
@@ -5751,9 +5756,6 @@
         <w:t>Рисунок 3.</w:t>
       </w:r>
       <w:r>
-        <w:rPr>
-          <w:lang w:val="en-US"/>
-        </w:rPr>
         <w:t>2</w:t>
       </w:r>
       <w:r>
@@ -5798,6 +5800,9 @@
         </w:rPr>
       </w:pPr>
       <w:r>
+        <w:rPr>
+          <w:lang w:val="ru-RU"/>
+        </w:rPr>
         <w:lastRenderedPageBreak/>
         <w:tab/>
       </w:r>
@@ -6337,9 +6342,6 @@
     <w:p>
       <w:pPr>
         <w:pStyle w:val="af8"/>
-        <w:rPr>
-          <w:lang w:val="en-US"/>
-        </w:rPr>
       </w:pPr>
       <w:r>
         <w:t>Рисунок 3.</w:t>
@@ -6385,6 +6387,9 @@
         </w:rPr>
       </w:pPr>
       <w:r>
+        <w:rPr>
+          <w:lang w:val="ru-RU"/>
+        </w:rPr>
         <w:lastRenderedPageBreak/>
         <w:tab/>
       </w:r>
@@ -7287,7 +7292,16 @@
         <w:rPr>
           <w:lang w:val="en-US"/>
         </w:rPr>
-        <w:t>lab05cp</w:t>
+        <w:t>lab</w:t>
+      </w:r>
+      <w:r>
+        <w:t>05</w:t>
+      </w:r>
+      <w:r>
+        <w:rPr>
+          <w:lang w:val="en-US"/>
+        </w:rPr>
+        <w:t>cp</w:t>
       </w:r>
     </w:p>
     <w:p>
@@ -7297,6 +7311,9 @@
         </w:rPr>
       </w:pPr>
       <w:r>
+        <w:rPr>
+          <w:lang w:val="ru-RU"/>
+        </w:rPr>
         <w:tab/>
       </w:r>
       <w:r>
@@ -7397,6 +7414,9 @@
         </w:rPr>
       </w:pPr>
       <w:r>
+        <w:rPr>
+          <w:lang w:val="ru-RU"/>
+        </w:rPr>
         <w:br w:type="page"/>
       </w:r>
     </w:p>
@@ -7653,7 +7673,7 @@
         <w:rPr>
           <w:lang w:val="ru-RU"/>
         </w:rPr>
-        <w:t xml:space="preserve">В ходе выполнения работы были успешно изучены и освоены механизмы создания и управления потоками в операционных системах </w:t>
+        <w:t xml:space="preserve">В ходе выполнения работы были успешно изучены и освоены механизмы планирования выполнения потоков в операционных системах </w:t>
       </w:r>
       <w:r>
         <w:t>Linux</w:t>
@@ -7671,28 +7691,10 @@
         <w:rPr>
           <w:lang w:val="ru-RU"/>
         </w:rPr>
-        <w:t xml:space="preserve">. Практически применены системные вызовы и функции для работы с потоками, а также освоена работа с </w:t>
-      </w:r>
-      <w:r>
-        <w:t>TLS</w:t>
-      </w:r>
-      <w:r>
-        <w:rPr>
-          <w:lang w:val="ru-RU"/>
-        </w:rPr>
-        <w:t xml:space="preserve"> (</w:t>
-      </w:r>
-      <w:r>
-        <w:t>thread</w:t>
-      </w:r>
-      <w:r>
-        <w:rPr>
-          <w:lang w:val="ru-RU"/>
-        </w:rPr>
-        <w:t>-</w:t>
-      </w:r>
-      <w:r>
-        <w:t>local</w:t>
+        <w:t xml:space="preserve">. Практически исследованы алгоритмы диспетчеризации, в частности </w:t>
+      </w:r>
+      <w:r>
+        <w:t>Multilevel</w:t>
       </w:r>
       <w:r>
         <w:rPr>
@@ -7701,40 +7703,7 @@
         <w:t xml:space="preserve"> </w:t>
       </w:r>
       <w:r>
-        <w:t>storage</w:t>
-      </w:r>
-      <w:r>
-        <w:rPr>
-          <w:lang w:val="ru-RU"/>
-        </w:rPr>
-        <w:t xml:space="preserve">) в обеих ОС. </w:t>
-      </w:r>
-      <w:r>
-        <w:rPr>
-          <w:lang w:val="ru-RU"/>
-        </w:rPr>
-        <w:t xml:space="preserve">Были освоены способы ожидания завершения </w:t>
-      </w:r>
-      <w:r>
-        <w:rPr>
-          <w:lang w:val="ru-RU"/>
-        </w:rPr>
-        <w:t xml:space="preserve">потоков </w:t>
-      </w:r>
-      <w:r>
-        <w:rPr>
-          <w:lang w:val="ru-RU"/>
-        </w:rPr>
-        <w:t xml:space="preserve">и управление их выполнением. Были изучены </w:t>
-      </w:r>
-      <w:r>
-        <w:rPr>
-          <w:lang w:val="ru-RU"/>
-        </w:rPr>
-        <w:t xml:space="preserve">функции </w:t>
-      </w:r>
-      <w:r>
-        <w:t>CreateThread</w:t>
+        <w:t>Feedback</w:t>
       </w:r>
       <w:r>
         <w:rPr>
@@ -7743,10 +7712,55 @@
         <w:t xml:space="preserve"> </w:t>
       </w:r>
       <w:r>
-        <w:rPr>
-          <w:lang w:val="ru-RU"/>
-        </w:rPr>
-        <w:t xml:space="preserve">для </w:t>
+        <w:t>Queue</w:t>
+      </w:r>
+      <w:r>
+        <w:rPr>
+          <w:lang w:val="ru-RU"/>
+        </w:rPr>
+        <w:t xml:space="preserve">. Были изучены способы </w:t>
+      </w:r>
+      <w:r>
+        <w:rPr>
+          <w:lang w:val="ru-RU"/>
+        </w:rPr>
+        <w:t>просмотра</w:t>
+      </w:r>
+      <w:r>
+        <w:rPr>
+          <w:lang w:val="ru-RU"/>
+        </w:rPr>
+        <w:t xml:space="preserve"> приоритет</w:t>
+      </w:r>
+      <w:r>
+        <w:rPr>
+          <w:lang w:val="ru-RU"/>
+        </w:rPr>
+        <w:t>ов</w:t>
+      </w:r>
+      <w:r>
+        <w:rPr>
+          <w:lang w:val="ru-RU"/>
+        </w:rPr>
+        <w:t xml:space="preserve"> потоков и процессов с использованием утилиты </w:t>
+      </w:r>
+      <w:r>
+        <w:t>Process</w:t>
+      </w:r>
+      <w:r>
+        <w:rPr>
+          <w:lang w:val="ru-RU"/>
+        </w:rPr>
+        <w:t xml:space="preserve"> </w:t>
+      </w:r>
+      <w:r>
+        <w:t>Explorer</w:t>
+      </w:r>
+      <w:r>
+        <w:rPr>
+          <w:lang w:val="ru-RU"/>
+        </w:rPr>
+        <w:t xml:space="preserve"> в </w:t>
       </w:r>
       <w:r>
         <w:t>Windows</w:t>
@@ -7755,37 +7769,16 @@
         <w:rPr>
           <w:lang w:val="ru-RU"/>
         </w:rPr>
-        <w:t xml:space="preserve"> </w:t>
-      </w:r>
-      <w:r>
-        <w:rPr>
-          <w:lang w:val="ru-RU"/>
-        </w:rPr>
-        <w:t xml:space="preserve">и </w:t>
-      </w:r>
-      <w:r>
-        <w:t>pthread</w:t>
-      </w:r>
-      <w:r>
-        <w:rPr>
-          <w:lang w:val="ru-RU"/>
-        </w:rPr>
-        <w:t>_</w:t>
-      </w:r>
-      <w:r>
-        <w:t>create</w:t>
-      </w:r>
-      <w:r>
-        <w:rPr>
-          <w:lang w:val="ru-RU"/>
-        </w:rPr>
-        <w:t xml:space="preserve"> </w:t>
-      </w:r>
-      <w:r>
-        <w:rPr>
-          <w:lang w:val="ru-RU"/>
-        </w:rPr>
-        <w:t xml:space="preserve">для </w:t>
+        <w:t xml:space="preserve"> и каталога /</w:t>
+      </w:r>
+      <w:r>
+        <w:t>proc</w:t>
+      </w:r>
+      <w:r>
+        <w:rPr>
+          <w:lang w:val="ru-RU"/>
+        </w:rPr>
+        <w:t xml:space="preserve"> в </w:t>
       </w:r>
       <w:r>
         <w:t>Linux</w:t>
@@ -7794,28 +7787,8 @@
         <w:rPr>
           <w:lang w:val="ru-RU"/>
         </w:rPr>
-        <w:t xml:space="preserve">. </w:t>
-      </w:r>
-      <w:r>
-        <w:rPr>
-          <w:lang w:val="ru-RU"/>
-        </w:rPr>
-        <w:t>Так же внимание был</w:t>
-      </w:r>
-      <w:r>
-        <w:rPr>
-          <w:lang w:val="ru-RU"/>
-        </w:rPr>
-        <w:t>и повторены способы обработки сигналов в обеих ОС.</w:t>
-      </w:r>
-    </w:p>
-    <w:p>
-      <w:pPr>
-        <w:jc w:val="left"/>
-        <w:rPr>
-          <w:lang w:val="ru-RU"/>
-        </w:rPr>
-      </w:pPr>
+        <w:t xml:space="preserve">. Также было исследовано влияние приоритетов на планирование выполнения задач и поведение системных планировщиков в различных операционных средах. </w:t>
+      </w:r>
       <w:r>
         <w:rPr>
           <w:lang w:val="ru-RU"/>
@@ -22448,6 +22421,9 @@
     <w:p>
       <w:pPr>
         <w:pStyle w:val="af8"/>
+        <w:rPr>
+          <w:lang w:val="en-US"/>
+        </w:rPr>
       </w:pPr>
       <w:r>
         <w:lastRenderedPageBreak/>

</xml_diff>